<commit_message>
Add Installation Guide doc
</commit_message>
<xml_diff>
--- a/InstallationGuide.docx
+++ b/InstallationGuide.docx
@@ -1590,10 +1590,10 @@
           <w:szCs w:val="20"/>
           <w:highlight w:val="black"/>
         </w:rPr>
-        <w:t xml:space="preserve">Bank\target&gt;java -cp Bank-0.0.1-jar-with-dependencies.jar </w:t>
-      </w:r>
-      <w:proofErr w:type="spellStart"/>
-      <w:proofErr w:type="gramStart"/>
+        <w:t>Bank</w:t>
+      </w:r>
+      <w:bookmarkStart w:id="0" w:name="_GoBack"/>
+      <w:bookmarkEnd w:id="0"/>
       <w:r>
         <w:rPr>
           <w:rFonts w:ascii="Verdana" w:hAnsi="Verdana" w:cs="Courier New"/>
@@ -1602,9 +1602,8 @@
           <w:szCs w:val="20"/>
           <w:highlight w:val="black"/>
         </w:rPr>
-        <w:t>com.bank</w:t>
-      </w:r>
-      <w:proofErr w:type="gramEnd"/>
+        <w:t xml:space="preserve">&gt;java -cp </w:t>
+      </w:r>
       <w:r>
         <w:rPr>
           <w:rFonts w:ascii="Verdana" w:hAnsi="Verdana" w:cs="Courier New"/>
@@ -1613,7 +1612,28 @@
           <w:szCs w:val="20"/>
           <w:highlight w:val="black"/>
         </w:rPr>
-        <w:t>.BankTransactionApp</w:t>
+        <w:t>target\</w:t>
+      </w:r>
+      <w:r>
+        <w:rPr>
+          <w:rFonts w:ascii="Verdana" w:hAnsi="Verdana" w:cs="Courier New"/>
+          <w:color w:val="FFFFFF" w:themeColor="background1"/>
+          <w:sz w:val="20"/>
+          <w:szCs w:val="20"/>
+          <w:highlight w:val="black"/>
+        </w:rPr>
+        <w:t xml:space="preserve">Bank-0.0.1-jar-with-dependencies.jar </w:t>
+      </w:r>
+      <w:proofErr w:type="spellStart"/>
+      <w:r>
+        <w:rPr>
+          <w:rFonts w:ascii="Verdana" w:hAnsi="Verdana" w:cs="Courier New"/>
+          <w:color w:val="FFFFFF" w:themeColor="background1"/>
+          <w:sz w:val="20"/>
+          <w:szCs w:val="20"/>
+          <w:highlight w:val="black"/>
+        </w:rPr>
+        <w:t>com.bank.BankTransactionApp</w:t>
       </w:r>
       <w:proofErr w:type="spellEnd"/>
     </w:p>
@@ -1636,7 +1656,14 @@
         <w:rPr>
           <w:rFonts w:ascii="Verdana" w:hAnsi="Verdana" w:cs="Courier New"/>
         </w:rPr>
-        <w:t>The application will start on the localhost and will be listening to the port 8080</w:t>
+        <w:t xml:space="preserve">The application will start on the localhost and will be listening to the port </w:t>
+      </w:r>
+      <w:r>
+        <w:rPr>
+          <w:rFonts w:ascii="Verdana" w:hAnsi="Verdana" w:cs="Courier New"/>
+          <w:highlight w:val="yellow"/>
+        </w:rPr>
+        <w:t>4567</w:t>
       </w:r>
     </w:p>
     <w:p>
@@ -1679,10 +1706,7 @@
       </w:r>
     </w:p>
     <w:p/>
-    <w:p>
-      <w:bookmarkStart w:id="0" w:name="_GoBack"/>
-      <w:bookmarkEnd w:id="0"/>
-    </w:p>
+    <w:p/>
     <w:p>
       <w:pPr>
         <w:pStyle w:val="PlainText"/>
@@ -1779,11 +1803,13 @@
         <w:pStyle w:val="PlainText"/>
         <w:rPr>
           <w:rFonts w:ascii="Verdana" w:hAnsi="Verdana" w:cs="Courier New"/>
-        </w:rPr>
-      </w:pPr>
-      <w:r>
-        <w:rPr>
-          <w:rFonts w:ascii="Verdana" w:hAnsi="Verdana" w:cs="Courier New"/>
+          <w:color w:val="0070C0"/>
+        </w:rPr>
+      </w:pPr>
+      <w:r>
+        <w:rPr>
+          <w:rFonts w:ascii="Verdana" w:hAnsi="Verdana" w:cs="Courier New"/>
+          <w:color w:val="0070C0"/>
         </w:rPr>
         <w:t>Structure</w:t>
       </w:r>
@@ -1793,11 +1819,13 @@
         <w:pStyle w:val="PlainText"/>
         <w:rPr>
           <w:rFonts w:ascii="Verdana" w:hAnsi="Verdana" w:cs="Courier New"/>
-        </w:rPr>
-      </w:pPr>
-      <w:r>
-        <w:rPr>
-          <w:rFonts w:ascii="Verdana" w:hAnsi="Verdana" w:cs="Courier New"/>
+          <w:color w:val="0070C0"/>
+        </w:rPr>
+      </w:pPr>
+      <w:r>
+        <w:rPr>
+          <w:rFonts w:ascii="Verdana" w:hAnsi="Verdana" w:cs="Courier New"/>
+          <w:color w:val="0070C0"/>
         </w:rPr>
         <w:t>{</w:t>
       </w:r>
@@ -1807,11 +1835,13 @@
         <w:pStyle w:val="PlainText"/>
         <w:rPr>
           <w:rFonts w:ascii="Verdana" w:hAnsi="Verdana" w:cs="Courier New"/>
-        </w:rPr>
-      </w:pPr>
-      <w:r>
-        <w:rPr>
-          <w:rFonts w:ascii="Verdana" w:hAnsi="Verdana" w:cs="Courier New"/>
+          <w:color w:val="0070C0"/>
+        </w:rPr>
+      </w:pPr>
+      <w:r>
+        <w:rPr>
+          <w:rFonts w:ascii="Verdana" w:hAnsi="Verdana" w:cs="Courier New"/>
+          <w:color w:val="0070C0"/>
         </w:rPr>
         <w:t xml:space="preserve">    "id": &lt;number&gt;,</w:t>
       </w:r>
@@ -1821,11 +1851,13 @@
         <w:pStyle w:val="PlainText"/>
         <w:rPr>
           <w:rFonts w:ascii="Verdana" w:hAnsi="Verdana" w:cs="Courier New"/>
-        </w:rPr>
-      </w:pPr>
-      <w:r>
-        <w:rPr>
-          <w:rFonts w:ascii="Verdana" w:hAnsi="Verdana" w:cs="Courier New"/>
+          <w:color w:val="0070C0"/>
+        </w:rPr>
+      </w:pPr>
+      <w:r>
+        <w:rPr>
+          <w:rFonts w:ascii="Verdana" w:hAnsi="Verdana" w:cs="Courier New"/>
+          <w:color w:val="0070C0"/>
         </w:rPr>
         <w:t xml:space="preserve">    "</w:t>
       </w:r>
@@ -1833,6 +1865,7 @@
       <w:r>
         <w:rPr>
           <w:rFonts w:ascii="Verdana" w:hAnsi="Verdana" w:cs="Courier New"/>
+          <w:color w:val="0070C0"/>
         </w:rPr>
         <w:t>ownerName</w:t>
       </w:r>
@@ -1840,6 +1873,7 @@
       <w:r>
         <w:rPr>
           <w:rFonts w:ascii="Verdana" w:hAnsi="Verdana" w:cs="Courier New"/>
+          <w:color w:val="0070C0"/>
         </w:rPr>
         <w:t>": &lt;string&gt;,</w:t>
       </w:r>
@@ -1849,11 +1883,13 @@
         <w:pStyle w:val="PlainText"/>
         <w:rPr>
           <w:rFonts w:ascii="Verdana" w:hAnsi="Verdana" w:cs="Courier New"/>
-        </w:rPr>
-      </w:pPr>
-      <w:r>
-        <w:rPr>
-          <w:rFonts w:ascii="Verdana" w:hAnsi="Verdana" w:cs="Courier New"/>
+          <w:color w:val="0070C0"/>
+        </w:rPr>
+      </w:pPr>
+      <w:r>
+        <w:rPr>
+          <w:rFonts w:ascii="Verdana" w:hAnsi="Verdana" w:cs="Courier New"/>
+          <w:color w:val="0070C0"/>
         </w:rPr>
         <w:t xml:space="preserve">    "balance": &lt;double&gt;,</w:t>
       </w:r>
@@ -1863,11 +1899,13 @@
         <w:pStyle w:val="PlainText"/>
         <w:rPr>
           <w:rFonts w:ascii="Verdana" w:hAnsi="Verdana" w:cs="Courier New"/>
-        </w:rPr>
-      </w:pPr>
-      <w:r>
-        <w:rPr>
-          <w:rFonts w:ascii="Verdana" w:hAnsi="Verdana" w:cs="Courier New"/>
+          <w:color w:val="0070C0"/>
+        </w:rPr>
+      </w:pPr>
+      <w:r>
+        <w:rPr>
+          <w:rFonts w:ascii="Verdana" w:hAnsi="Verdana" w:cs="Courier New"/>
+          <w:color w:val="0070C0"/>
         </w:rPr>
         <w:t xml:space="preserve">    "</w:t>
       </w:r>
@@ -1875,6 +1913,7 @@
       <w:r>
         <w:rPr>
           <w:rFonts w:ascii="Verdana" w:hAnsi="Verdana" w:cs="Courier New"/>
+          <w:color w:val="0070C0"/>
         </w:rPr>
         <w:t>blockedAmount</w:t>
       </w:r>
@@ -1882,6 +1921,7 @@
       <w:r>
         <w:rPr>
           <w:rFonts w:ascii="Verdana" w:hAnsi="Verdana" w:cs="Courier New"/>
+          <w:color w:val="0070C0"/>
         </w:rPr>
         <w:t>": &lt;double&gt;,</w:t>
       </w:r>
@@ -1891,11 +1931,13 @@
         <w:pStyle w:val="PlainText"/>
         <w:rPr>
           <w:rFonts w:ascii="Verdana" w:hAnsi="Verdana" w:cs="Courier New"/>
-        </w:rPr>
-      </w:pPr>
-      <w:r>
-        <w:rPr>
-          <w:rFonts w:ascii="Verdana" w:hAnsi="Verdana" w:cs="Courier New"/>
+          <w:color w:val="0070C0"/>
+        </w:rPr>
+      </w:pPr>
+      <w:r>
+        <w:rPr>
+          <w:rFonts w:ascii="Verdana" w:hAnsi="Verdana" w:cs="Courier New"/>
+          <w:color w:val="0070C0"/>
         </w:rPr>
         <w:t>}</w:t>
       </w:r>
@@ -1905,6 +1947,7 @@
         <w:pStyle w:val="PlainText"/>
         <w:rPr>
           <w:rFonts w:ascii="Verdana" w:hAnsi="Verdana" w:cs="Courier New"/>
+          <w:color w:val="0070C0"/>
         </w:rPr>
       </w:pPr>
     </w:p>
@@ -2508,53 +2551,47 @@
         <w:rPr>
           <w:rFonts w:ascii="Verdana" w:hAnsi="Verdana" w:cs="Courier New"/>
         </w:rPr>
-        <w:t xml:space="preserve"> updates the details of the </w:t>
-      </w:r>
+        <w:t xml:space="preserve"> updates the details of the particular</w:t>
+      </w:r>
+      <w:r>
+        <w:rPr>
+          <w:rFonts w:ascii="Verdana" w:hAnsi="Verdana" w:cs="Courier New"/>
+        </w:rPr>
+        <w:t xml:space="preserve"> </w:t>
+      </w:r>
+      <w:r>
+        <w:rPr>
+          <w:rFonts w:ascii="Verdana" w:hAnsi="Verdana" w:cs="Courier New"/>
+        </w:rPr>
+        <w:t xml:space="preserve">account if it exists in the </w:t>
+      </w:r>
+      <w:proofErr w:type="spellStart"/>
       <w:proofErr w:type="gramStart"/>
       <w:r>
         <w:rPr>
           <w:rFonts w:ascii="Verdana" w:hAnsi="Verdana" w:cs="Courier New"/>
         </w:rPr>
-        <w:t>particular</w:t>
-      </w:r>
-      <w:r>
-        <w:rPr>
-          <w:rFonts w:ascii="Verdana" w:hAnsi="Verdana" w:cs="Courier New"/>
-        </w:rPr>
-        <w:t xml:space="preserve"> </w:t>
-      </w:r>
-      <w:r>
-        <w:rPr>
-          <w:rFonts w:ascii="Verdana" w:hAnsi="Verdana" w:cs="Courier New"/>
-        </w:rPr>
-        <w:t>account</w:t>
-      </w:r>
+        <w:t>system</w:t>
+      </w:r>
+      <w:r>
+        <w:rPr>
+          <w:rFonts w:ascii="Verdana" w:hAnsi="Verdana" w:cs="Courier New"/>
+        </w:rPr>
+        <w:t>.</w:t>
+      </w:r>
+      <w:r>
+        <w:rPr>
+          <w:rFonts w:ascii="Verdana" w:hAnsi="Verdana" w:cs="Courier New"/>
+        </w:rPr>
+        <w:t>You</w:t>
+      </w:r>
+      <w:proofErr w:type="spellEnd"/>
       <w:proofErr w:type="gramEnd"/>
       <w:r>
         <w:rPr>
           <w:rFonts w:ascii="Verdana" w:hAnsi="Verdana" w:cs="Courier New"/>
         </w:rPr>
-        <w:t xml:space="preserve"> if it exists in the system</w:t>
-      </w:r>
-      <w:r>
-        <w:rPr>
-          <w:rFonts w:ascii="Verdana" w:hAnsi="Verdana" w:cs="Courier New"/>
-        </w:rPr>
-        <w:t>.</w:t>
-      </w:r>
-    </w:p>
-    <w:p>
-      <w:pPr>
-        <w:pStyle w:val="PlainText"/>
-        <w:rPr>
-          <w:rFonts w:ascii="Verdana" w:hAnsi="Verdana" w:cs="Courier New"/>
-        </w:rPr>
-      </w:pPr>
-      <w:r>
-        <w:rPr>
-          <w:rFonts w:ascii="Verdana" w:hAnsi="Verdana" w:cs="Courier New"/>
-        </w:rPr>
-        <w:t>You cannot update any field except "</w:t>
+        <w:t xml:space="preserve"> cannot update any field except "</w:t>
       </w:r>
       <w:proofErr w:type="spellStart"/>
       <w:r>
@@ -2853,6 +2890,69 @@
           <w:b/>
         </w:rPr>
       </w:pPr>
+    </w:p>
+    <w:p>
+      <w:pPr>
+        <w:pStyle w:val="PlainText"/>
+        <w:rPr>
+          <w:rFonts w:ascii="Verdana" w:hAnsi="Verdana" w:cs="Courier New"/>
+          <w:b/>
+        </w:rPr>
+      </w:pPr>
+    </w:p>
+    <w:p>
+      <w:pPr>
+        <w:pStyle w:val="PlainText"/>
+        <w:rPr>
+          <w:rFonts w:ascii="Verdana" w:hAnsi="Verdana" w:cs="Courier New"/>
+          <w:b/>
+        </w:rPr>
+      </w:pPr>
+    </w:p>
+    <w:p>
+      <w:pPr>
+        <w:pStyle w:val="PlainText"/>
+        <w:rPr>
+          <w:rFonts w:ascii="Verdana" w:hAnsi="Verdana" w:cs="Courier New"/>
+          <w:b/>
+        </w:rPr>
+      </w:pPr>
+    </w:p>
+    <w:p>
+      <w:pPr>
+        <w:pStyle w:val="PlainText"/>
+        <w:rPr>
+          <w:rFonts w:ascii="Verdana" w:hAnsi="Verdana" w:cs="Courier New"/>
+          <w:b/>
+        </w:rPr>
+      </w:pPr>
+    </w:p>
+    <w:p>
+      <w:pPr>
+        <w:pStyle w:val="PlainText"/>
+        <w:rPr>
+          <w:rFonts w:ascii="Verdana" w:hAnsi="Verdana" w:cs="Courier New"/>
+          <w:b/>
+        </w:rPr>
+      </w:pPr>
+    </w:p>
+    <w:p>
+      <w:pPr>
+        <w:pStyle w:val="PlainText"/>
+        <w:rPr>
+          <w:rFonts w:ascii="Verdana" w:hAnsi="Verdana" w:cs="Courier New"/>
+          <w:b/>
+        </w:rPr>
+      </w:pPr>
+    </w:p>
+    <w:p>
+      <w:pPr>
+        <w:pStyle w:val="PlainText"/>
+        <w:rPr>
+          <w:rFonts w:ascii="Verdana" w:hAnsi="Verdana" w:cs="Courier New"/>
+          <w:b/>
+        </w:rPr>
+      </w:pPr>
       <w:r>
         <w:rPr>
           <w:rFonts w:ascii="Verdana" w:hAnsi="Verdana" w:cs="Courier New"/>
@@ -2958,14 +3058,7 @@
         <w:rPr>
           <w:rFonts w:ascii="Verdana" w:hAnsi="Verdana" w:cs="Courier New"/>
         </w:rPr>
-        <w:t xml:space="preserve"> </w:t>
-      </w:r>
-      <w:r>
-        <w:rPr>
-          <w:rFonts w:ascii="Verdana" w:hAnsi="Verdana" w:cs="Courier New"/>
-        </w:rPr>
-        <w:lastRenderedPageBreak/>
-        <w:t xml:space="preserve">update transaction object as it is controversial to the logic that transaction </w:t>
+        <w:t xml:space="preserve"> update transaction object as it is controversial to the logic that transaction </w:t>
       </w:r>
       <w:proofErr w:type="spellStart"/>
       <w:r>
@@ -3001,11 +3094,13 @@
         <w:pStyle w:val="PlainText"/>
         <w:rPr>
           <w:rFonts w:ascii="Verdana" w:hAnsi="Verdana" w:cs="Courier New"/>
-        </w:rPr>
-      </w:pPr>
-      <w:r>
-        <w:rPr>
-          <w:rFonts w:ascii="Verdana" w:hAnsi="Verdana" w:cs="Courier New"/>
+          <w:color w:val="0070C0"/>
+        </w:rPr>
+      </w:pPr>
+      <w:r>
+        <w:rPr>
+          <w:rFonts w:ascii="Verdana" w:hAnsi="Verdana" w:cs="Courier New"/>
+          <w:color w:val="0070C0"/>
         </w:rPr>
         <w:t>{</w:t>
       </w:r>
@@ -3015,11 +3110,13 @@
         <w:pStyle w:val="PlainText"/>
         <w:rPr>
           <w:rFonts w:ascii="Verdana" w:hAnsi="Verdana" w:cs="Courier New"/>
-        </w:rPr>
-      </w:pPr>
-      <w:r>
-        <w:rPr>
-          <w:rFonts w:ascii="Verdana" w:hAnsi="Verdana" w:cs="Courier New"/>
+          <w:color w:val="0070C0"/>
+        </w:rPr>
+      </w:pPr>
+      <w:r>
+        <w:rPr>
+          <w:rFonts w:ascii="Verdana" w:hAnsi="Verdana" w:cs="Courier New"/>
+          <w:color w:val="0070C0"/>
         </w:rPr>
         <w:t xml:space="preserve">    "id": &lt;number&gt;,</w:t>
       </w:r>
@@ -3029,11 +3126,13 @@
         <w:pStyle w:val="PlainText"/>
         <w:rPr>
           <w:rFonts w:ascii="Verdana" w:hAnsi="Verdana" w:cs="Courier New"/>
-        </w:rPr>
-      </w:pPr>
-      <w:r>
-        <w:rPr>
-          <w:rFonts w:ascii="Verdana" w:hAnsi="Verdana" w:cs="Courier New"/>
+          <w:color w:val="0070C0"/>
+        </w:rPr>
+      </w:pPr>
+      <w:r>
+        <w:rPr>
+          <w:rFonts w:ascii="Verdana" w:hAnsi="Verdana" w:cs="Courier New"/>
+          <w:color w:val="0070C0"/>
         </w:rPr>
         <w:t xml:space="preserve">    "</w:t>
       </w:r>
@@ -3041,6 +3140,7 @@
       <w:r>
         <w:rPr>
           <w:rFonts w:ascii="Verdana" w:hAnsi="Verdana" w:cs="Courier New"/>
+          <w:color w:val="0070C0"/>
         </w:rPr>
         <w:t>fromBankAccountId</w:t>
       </w:r>
@@ -3048,6 +3148,7 @@
       <w:r>
         <w:rPr>
           <w:rFonts w:ascii="Verdana" w:hAnsi="Verdana" w:cs="Courier New"/>
+          <w:color w:val="0070C0"/>
         </w:rPr>
         <w:t>": &lt;number&gt;,</w:t>
       </w:r>
@@ -3057,11 +3158,13 @@
         <w:pStyle w:val="PlainText"/>
         <w:rPr>
           <w:rFonts w:ascii="Verdana" w:hAnsi="Verdana" w:cs="Courier New"/>
-        </w:rPr>
-      </w:pPr>
-      <w:r>
-        <w:rPr>
-          <w:rFonts w:ascii="Verdana" w:hAnsi="Verdana" w:cs="Courier New"/>
+          <w:color w:val="0070C0"/>
+        </w:rPr>
+      </w:pPr>
+      <w:r>
+        <w:rPr>
+          <w:rFonts w:ascii="Verdana" w:hAnsi="Verdana" w:cs="Courier New"/>
+          <w:color w:val="0070C0"/>
         </w:rPr>
         <w:t xml:space="preserve">    "</w:t>
       </w:r>
@@ -3069,6 +3172,7 @@
       <w:r>
         <w:rPr>
           <w:rFonts w:ascii="Verdana" w:hAnsi="Verdana" w:cs="Courier New"/>
+          <w:color w:val="0070C0"/>
         </w:rPr>
         <w:t>toBankAccountId</w:t>
       </w:r>
@@ -3076,6 +3180,7 @@
       <w:r>
         <w:rPr>
           <w:rFonts w:ascii="Verdana" w:hAnsi="Verdana" w:cs="Courier New"/>
+          <w:color w:val="0070C0"/>
         </w:rPr>
         <w:t>": &lt;number&gt;,</w:t>
       </w:r>
@@ -3085,11 +3190,13 @@
         <w:pStyle w:val="PlainText"/>
         <w:rPr>
           <w:rFonts w:ascii="Verdana" w:hAnsi="Verdana" w:cs="Courier New"/>
-        </w:rPr>
-      </w:pPr>
-      <w:r>
-        <w:rPr>
-          <w:rFonts w:ascii="Verdana" w:hAnsi="Verdana" w:cs="Courier New"/>
+          <w:color w:val="0070C0"/>
+        </w:rPr>
+      </w:pPr>
+      <w:r>
+        <w:rPr>
+          <w:rFonts w:ascii="Verdana" w:hAnsi="Verdana" w:cs="Courier New"/>
+          <w:color w:val="0070C0"/>
         </w:rPr>
         <w:t xml:space="preserve">    "amount": &lt;double&gt;,</w:t>
       </w:r>
@@ -3099,11 +3206,13 @@
         <w:pStyle w:val="PlainText"/>
         <w:rPr>
           <w:rFonts w:ascii="Verdana" w:hAnsi="Verdana" w:cs="Courier New"/>
-        </w:rPr>
-      </w:pPr>
-      <w:r>
-        <w:rPr>
-          <w:rFonts w:ascii="Verdana" w:hAnsi="Verdana" w:cs="Courier New"/>
+          <w:color w:val="0070C0"/>
+        </w:rPr>
+      </w:pPr>
+      <w:r>
+        <w:rPr>
+          <w:rFonts w:ascii="Verdana" w:hAnsi="Verdana" w:cs="Courier New"/>
+          <w:color w:val="0070C0"/>
         </w:rPr>
         <w:t xml:space="preserve">    "</w:t>
       </w:r>
@@ -3111,6 +3220,7 @@
       <w:r>
         <w:rPr>
           <w:rFonts w:ascii="Verdana" w:hAnsi="Verdana" w:cs="Courier New"/>
+          <w:color w:val="0070C0"/>
         </w:rPr>
         <w:t>creationDate</w:t>
       </w:r>
@@ -3118,6 +3228,7 @@
       <w:r>
         <w:rPr>
           <w:rFonts w:ascii="Verdana" w:hAnsi="Verdana" w:cs="Courier New"/>
+          <w:color w:val="0070C0"/>
         </w:rPr>
         <w:t>": &lt;timestamp&gt;,</w:t>
       </w:r>
@@ -3127,11 +3238,13 @@
         <w:pStyle w:val="PlainText"/>
         <w:rPr>
           <w:rFonts w:ascii="Verdana" w:hAnsi="Verdana" w:cs="Courier New"/>
-        </w:rPr>
-      </w:pPr>
-      <w:r>
-        <w:rPr>
-          <w:rFonts w:ascii="Verdana" w:hAnsi="Verdana" w:cs="Courier New"/>
+          <w:color w:val="0070C0"/>
+        </w:rPr>
+      </w:pPr>
+      <w:r>
+        <w:rPr>
+          <w:rFonts w:ascii="Verdana" w:hAnsi="Verdana" w:cs="Courier New"/>
+          <w:color w:val="0070C0"/>
         </w:rPr>
         <w:t xml:space="preserve">    "</w:t>
       </w:r>
@@ -3139,6 +3252,7 @@
       <w:r>
         <w:rPr>
           <w:rFonts w:ascii="Verdana" w:hAnsi="Verdana" w:cs="Courier New"/>
+          <w:color w:val="0070C0"/>
         </w:rPr>
         <w:t>updateDate</w:t>
       </w:r>
@@ -3146,6 +3260,7 @@
       <w:r>
         <w:rPr>
           <w:rFonts w:ascii="Verdana" w:hAnsi="Verdana" w:cs="Courier New"/>
+          <w:color w:val="0070C0"/>
         </w:rPr>
         <w:t>": &lt;timestamp&gt;,</w:t>
       </w:r>
@@ -3155,11 +3270,13 @@
         <w:pStyle w:val="PlainText"/>
         <w:rPr>
           <w:rFonts w:ascii="Verdana" w:hAnsi="Verdana" w:cs="Courier New"/>
-        </w:rPr>
-      </w:pPr>
-      <w:r>
-        <w:rPr>
-          <w:rFonts w:ascii="Verdana" w:hAnsi="Verdana" w:cs="Courier New"/>
+          <w:color w:val="0070C0"/>
+        </w:rPr>
+      </w:pPr>
+      <w:r>
+        <w:rPr>
+          <w:rFonts w:ascii="Verdana" w:hAnsi="Verdana" w:cs="Courier New"/>
+          <w:color w:val="0070C0"/>
         </w:rPr>
         <w:t xml:space="preserve">    "status": &lt;string - one from "PLANNED", "PROCESSING", "FAILED", "SUCCEED"&gt;,</w:t>
       </w:r>
@@ -3169,11 +3286,13 @@
         <w:pStyle w:val="PlainText"/>
         <w:rPr>
           <w:rFonts w:ascii="Verdana" w:hAnsi="Verdana" w:cs="Courier New"/>
-        </w:rPr>
-      </w:pPr>
-      <w:r>
-        <w:rPr>
-          <w:rFonts w:ascii="Verdana" w:hAnsi="Verdana" w:cs="Courier New"/>
+          <w:color w:val="0070C0"/>
+        </w:rPr>
+      </w:pPr>
+      <w:r>
+        <w:rPr>
+          <w:rFonts w:ascii="Verdana" w:hAnsi="Verdana" w:cs="Courier New"/>
+          <w:color w:val="0070C0"/>
         </w:rPr>
         <w:t xml:space="preserve">    "</w:t>
       </w:r>
@@ -3181,6 +3300,7 @@
       <w:r>
         <w:rPr>
           <w:rFonts w:ascii="Verdana" w:hAnsi="Verdana" w:cs="Courier New"/>
+          <w:color w:val="0070C0"/>
         </w:rPr>
         <w:t>failMessage</w:t>
       </w:r>
@@ -3188,6 +3308,7 @@
       <w:r>
         <w:rPr>
           <w:rFonts w:ascii="Verdana" w:hAnsi="Verdana" w:cs="Courier New"/>
+          <w:color w:val="0070C0"/>
         </w:rPr>
         <w:t>": &lt;string&gt;</w:t>
       </w:r>
@@ -3197,11 +3318,13 @@
         <w:pStyle w:val="PlainText"/>
         <w:rPr>
           <w:rFonts w:ascii="Verdana" w:hAnsi="Verdana" w:cs="Courier New"/>
-        </w:rPr>
-      </w:pPr>
-      <w:r>
-        <w:rPr>
-          <w:rFonts w:ascii="Verdana" w:hAnsi="Verdana" w:cs="Courier New"/>
+          <w:color w:val="0070C0"/>
+        </w:rPr>
+      </w:pPr>
+      <w:r>
+        <w:rPr>
+          <w:rFonts w:ascii="Verdana" w:hAnsi="Verdana" w:cs="Courier New"/>
+          <w:color w:val="0070C0"/>
         </w:rPr>
         <w:t>}</w:t>
       </w:r>
@@ -3235,7 +3358,21 @@
           <w:rFonts w:ascii="Verdana" w:hAnsi="Verdana" w:cs="Courier New"/>
           <w:b/>
         </w:rPr>
-        <w:t>Create a transaction</w:t>
+        <w:t xml:space="preserve">Create a </w:t>
+      </w:r>
+      <w:r>
+        <w:rPr>
+          <w:rFonts w:ascii="Verdana" w:hAnsi="Verdana" w:cs="Courier New"/>
+          <w:b/>
+        </w:rPr>
+        <w:t xml:space="preserve">new </w:t>
+      </w:r>
+      <w:r>
+        <w:rPr>
+          <w:rFonts w:ascii="Verdana" w:hAnsi="Verdana" w:cs="Courier New"/>
+          <w:b/>
+        </w:rPr>
+        <w:t>transaction</w:t>
       </w:r>
     </w:p>
     <w:p>
@@ -3581,7 +3718,30 @@
           <w:rFonts w:ascii="Verdana" w:hAnsi="Verdana" w:cs="Courier New"/>
           <w:b/>
         </w:rPr>
-        <w:t xml:space="preserve">Get all transactions </w:t>
+        <w:t>Get a</w:t>
+      </w:r>
+      <w:r>
+        <w:rPr>
+          <w:rFonts w:ascii="Verdana" w:hAnsi="Verdana" w:cs="Courier New"/>
+          <w:b/>
+        </w:rPr>
+        <w:t xml:space="preserve"> </w:t>
+      </w:r>
+      <w:proofErr w:type="spellStart"/>
+      <w:r>
+        <w:rPr>
+          <w:rFonts w:ascii="Verdana" w:hAnsi="Verdana" w:cs="Courier New"/>
+          <w:b/>
+        </w:rPr>
+        <w:t>perticular</w:t>
+      </w:r>
+      <w:proofErr w:type="spellEnd"/>
+      <w:r>
+        <w:rPr>
+          <w:rFonts w:ascii="Verdana" w:hAnsi="Verdana" w:cs="Courier New"/>
+          <w:b/>
+        </w:rPr>
+        <w:t xml:space="preserve"> transactions </w:t>
       </w:r>
     </w:p>
     <w:p>
@@ -3754,21 +3914,107 @@
           <w:rFonts w:ascii="Verdana" w:hAnsi="Verdana" w:cs="Courier New"/>
           <w:b/>
         </w:rPr>
-        <w:t xml:space="preserve">4.9 Return </w:t>
-      </w:r>
-      <w:r>
-        <w:rPr>
-          <w:rFonts w:ascii="Verdana" w:hAnsi="Verdana" w:cs="Courier New"/>
-          <w:b/>
-        </w:rPr>
-        <w:t xml:space="preserve">transactions </w:t>
-      </w:r>
-      <w:r>
-        <w:rPr>
-          <w:rFonts w:ascii="Verdana" w:hAnsi="Verdana" w:cs="Courier New"/>
-          <w:b/>
-        </w:rPr>
-        <w:t>to Sender</w:t>
+        <w:t xml:space="preserve">4.9 </w:t>
+      </w:r>
+      <w:r>
+        <w:rPr>
+          <w:rFonts w:ascii="Verdana" w:hAnsi="Verdana" w:cs="Courier New"/>
+          <w:b/>
+        </w:rPr>
+        <w:t>Use Case</w:t>
+      </w:r>
+      <w:r>
+        <w:rPr>
+          <w:rFonts w:ascii="Verdana" w:hAnsi="Verdana" w:cs="Courier New"/>
+          <w:b/>
+        </w:rPr>
+        <w:t>: How to r</w:t>
+      </w:r>
+      <w:r>
+        <w:rPr>
+          <w:rFonts w:ascii="Verdana" w:hAnsi="Verdana" w:cs="Courier New"/>
+          <w:b/>
+        </w:rPr>
+        <w:t>eturn</w:t>
+      </w:r>
+      <w:r>
+        <w:rPr>
+          <w:rFonts w:ascii="Verdana" w:hAnsi="Verdana" w:cs="Courier New"/>
+          <w:b/>
+        </w:rPr>
+        <w:t xml:space="preserve"> </w:t>
+      </w:r>
+      <w:r>
+        <w:rPr>
+          <w:rFonts w:ascii="Verdana" w:hAnsi="Verdana" w:cs="Courier New"/>
+          <w:b/>
+        </w:rPr>
+        <w:t>money</w:t>
+      </w:r>
+      <w:r>
+        <w:rPr>
+          <w:rFonts w:ascii="Verdana" w:hAnsi="Verdana" w:cs="Courier New"/>
+          <w:b/>
+        </w:rPr>
+        <w:t xml:space="preserve"> </w:t>
+      </w:r>
+      <w:r>
+        <w:rPr>
+          <w:rFonts w:ascii="Verdana" w:hAnsi="Verdana" w:cs="Courier New"/>
+          <w:b/>
+        </w:rPr>
+        <w:t xml:space="preserve">to </w:t>
+      </w:r>
+      <w:r>
+        <w:rPr>
+          <w:rFonts w:ascii="Verdana" w:hAnsi="Verdana" w:cs="Courier New"/>
+          <w:b/>
+        </w:rPr>
+        <w:t>s</w:t>
+      </w:r>
+      <w:r>
+        <w:rPr>
+          <w:rFonts w:ascii="Verdana" w:hAnsi="Verdana" w:cs="Courier New"/>
+          <w:b/>
+        </w:rPr>
+        <w:t>ender</w:t>
+      </w:r>
+      <w:r>
+        <w:rPr>
+          <w:rFonts w:ascii="Verdana" w:hAnsi="Verdana" w:cs="Courier New"/>
+          <w:b/>
+        </w:rPr>
+        <w:t xml:space="preserve"> </w:t>
+      </w:r>
+      <w:proofErr w:type="gramStart"/>
+      <w:r>
+        <w:rPr>
+          <w:rFonts w:ascii="Verdana" w:hAnsi="Verdana" w:cs="Courier New"/>
+          <w:b/>
+        </w:rPr>
+        <w:t>(</w:t>
+      </w:r>
+      <w:r>
+        <w:rPr>
+          <w:rFonts w:ascii="Verdana" w:hAnsi="Verdana" w:cs="Courier New"/>
+          <w:b/>
+        </w:rPr>
+        <w:t xml:space="preserve"> </w:t>
+      </w:r>
+      <w:r>
+        <w:rPr>
+          <w:rFonts w:ascii="Verdana" w:hAnsi="Verdana" w:cs="Courier New"/>
+          <w:b/>
+        </w:rPr>
+        <w:t>ref</w:t>
+      </w:r>
+      <w:proofErr w:type="gramEnd"/>
+      <w:r>
+        <w:rPr>
+          <w:rFonts w:ascii="Verdana" w:hAnsi="Verdana" w:cs="Courier New"/>
+          <w:b/>
+        </w:rPr>
+        <w:t xml:space="preserve"> above transaction)</w:t>
       </w:r>
     </w:p>
     <w:p>
@@ -3797,14 +4043,22 @@
           <w:rFonts w:ascii="Verdana" w:hAnsi="Verdana" w:cs="Courier New"/>
           <w:b/>
         </w:rPr>
-        <w:t>Before return</w:t>
-      </w:r>
-      <w:r>
-        <w:rPr>
-          <w:rFonts w:ascii="Verdana" w:hAnsi="Verdana" w:cs="Courier New"/>
-          <w:b/>
-        </w:rPr>
-        <w:t xml:space="preserve"> balance check:</w:t>
+        <w:lastRenderedPageBreak/>
+        <w:t xml:space="preserve">First check the bank </w:t>
+      </w:r>
+      <w:r>
+        <w:rPr>
+          <w:rFonts w:ascii="Verdana" w:hAnsi="Verdana" w:cs="Courier New"/>
+          <w:b/>
+        </w:rPr>
+        <w:t>balance</w:t>
+      </w:r>
+      <w:r>
+        <w:rPr>
+          <w:rFonts w:ascii="Verdana" w:hAnsi="Verdana" w:cs="Courier New"/>
+          <w:b/>
+        </w:rPr>
+        <w:t xml:space="preserve"> of both the party</w:t>
       </w:r>
     </w:p>
     <w:p>
@@ -3828,7 +4082,6 @@
         <w:rPr>
           <w:noProof/>
         </w:rPr>
-        <w:lastRenderedPageBreak/>
         <w:drawing>
           <wp:inline distT="0" distB="0" distL="0" distR="0" wp14:anchorId="6C163E27" wp14:editId="35EE3037">
             <wp:extent cx="5865495" cy="2954020"/>
@@ -3894,28 +4147,40 @@
         </w:rPr>
         <w:t xml:space="preserve">Return </w:t>
       </w:r>
-      <w:proofErr w:type="gramStart"/>
-      <w:r>
-        <w:rPr>
-          <w:rFonts w:ascii="Verdana" w:hAnsi="Verdana" w:cs="Courier New"/>
-          <w:b/>
-        </w:rPr>
-        <w:t>To</w:t>
-      </w:r>
-      <w:proofErr w:type="gramEnd"/>
-      <w:r>
-        <w:rPr>
-          <w:rFonts w:ascii="Verdana" w:hAnsi="Verdana" w:cs="Courier New"/>
-          <w:b/>
-        </w:rPr>
-        <w:t xml:space="preserve"> Ac</w:t>
-      </w:r>
-      <w:r>
-        <w:rPr>
-          <w:rFonts w:ascii="Verdana" w:hAnsi="Verdana" w:cs="Courier New"/>
-          <w:b/>
-        </w:rPr>
-        <w:t>count Id#1</w:t>
+      <w:r>
+        <w:rPr>
+          <w:rFonts w:ascii="Verdana" w:hAnsi="Verdana" w:cs="Courier New"/>
+          <w:b/>
+        </w:rPr>
+        <w:t>money t</w:t>
+      </w:r>
+      <w:r>
+        <w:rPr>
+          <w:rFonts w:ascii="Verdana" w:hAnsi="Verdana" w:cs="Courier New"/>
+          <w:b/>
+        </w:rPr>
+        <w:t>o Ac</w:t>
+      </w:r>
+      <w:r>
+        <w:rPr>
+          <w:rFonts w:ascii="Verdana" w:hAnsi="Verdana" w:cs="Courier New"/>
+          <w:b/>
+        </w:rPr>
+        <w:t xml:space="preserve">count </w:t>
+      </w:r>
+      <w:r>
+        <w:rPr>
+          <w:rFonts w:ascii="Verdana" w:hAnsi="Verdana" w:cs="Courier New"/>
+          <w:b/>
+        </w:rPr>
+        <w:t xml:space="preserve">holder having Account </w:t>
+      </w:r>
+      <w:r>
+        <w:rPr>
+          <w:rFonts w:ascii="Verdana" w:hAnsi="Verdana" w:cs="Courier New"/>
+          <w:b/>
+        </w:rPr>
+        <w:t>Id#1</w:t>
       </w:r>
     </w:p>
     <w:p>
@@ -4023,8 +4288,26 @@
           <w:rFonts w:ascii="Verdana" w:hAnsi="Verdana" w:cs="Courier New"/>
           <w:b/>
         </w:rPr>
-        <w:t>Balance Check</w:t>
-      </w:r>
+        <w:lastRenderedPageBreak/>
+        <w:t>Check</w:t>
+      </w:r>
+      <w:r>
+        <w:rPr>
+          <w:rFonts w:ascii="Verdana" w:hAnsi="Verdana" w:cs="Courier New"/>
+          <w:b/>
+        </w:rPr>
+        <w:t xml:space="preserve"> the bank balance of both the part</w:t>
+      </w:r>
+    </w:p>
+    <w:p>
+      <w:pPr>
+        <w:pStyle w:val="PlainText"/>
+        <w:ind w:left="435"/>
+        <w:rPr>
+          <w:rFonts w:ascii="Verdana" w:hAnsi="Verdana" w:cs="Courier New"/>
+          <w:b/>
+        </w:rPr>
+      </w:pPr>
     </w:p>
     <w:p>
       <w:pPr>
@@ -4043,13 +4326,37 @@
         <w:rPr>
           <w:rFonts w:ascii="Verdana" w:hAnsi="Verdana" w:cs="Courier New"/>
         </w:rPr>
-        <w:t xml:space="preserve">You can see amount 25.5 transferred from account id# </w:t>
-      </w:r>
-      <w:r>
-        <w:rPr>
-          <w:rFonts w:ascii="Verdana" w:hAnsi="Verdana" w:cs="Courier New"/>
-        </w:rPr>
-        <w:t>2 to 1</w:t>
+        <w:t xml:space="preserve">You can see amount 25.5 transferred from account </w:t>
+      </w:r>
+      <w:r>
+        <w:rPr>
+          <w:rFonts w:ascii="Verdana" w:hAnsi="Verdana" w:cs="Courier New"/>
+        </w:rPr>
+        <w:t xml:space="preserve">holder having </w:t>
+      </w:r>
+      <w:r>
+        <w:rPr>
+          <w:rFonts w:ascii="Verdana" w:hAnsi="Verdana" w:cs="Courier New"/>
+        </w:rPr>
+        <w:t xml:space="preserve">id# </w:t>
+      </w:r>
+      <w:r>
+        <w:rPr>
+          <w:rFonts w:ascii="Verdana" w:hAnsi="Verdana" w:cs="Courier New"/>
+        </w:rPr>
+        <w:t xml:space="preserve">2 to </w:t>
+      </w:r>
+      <w:r>
+        <w:rPr>
+          <w:rFonts w:ascii="Verdana" w:hAnsi="Verdana" w:cs="Courier New"/>
+        </w:rPr>
+        <w:t>id#</w:t>
+      </w:r>
+      <w:r>
+        <w:rPr>
+          <w:rFonts w:ascii="Verdana" w:hAnsi="Verdana" w:cs="Courier New"/>
+        </w:rPr>
+        <w:t>1</w:t>
       </w:r>
     </w:p>
     <w:p>
@@ -5435,7 +5742,7 @@
 </file>
 
 <file path=customXml/itemProps1.xml><?xml version="1.0" encoding="utf-8"?>
-<ds:datastoreItem xmlns:ds="http://schemas.openxmlformats.org/officeDocument/2006/customXml" ds:itemID="{3A8AB012-0472-4627-9F95-E46B7C8BE588}">
+<ds:datastoreItem xmlns:ds="http://schemas.openxmlformats.org/officeDocument/2006/customXml" ds:itemID="{C46B6979-8976-4AC7-9119-C7C6924FB981}">
   <ds:schemaRefs>
     <ds:schemaRef ds:uri="http://schemas.openxmlformats.org/officeDocument/2006/bibliography"/>
   </ds:schemaRefs>

</xml_diff>